<commit_message>
updated plan with usecases
</commit_message>
<xml_diff>
--- a/Iteration 5/Justhealth Iteration 5 Plan.docx
+++ b/Iteration 5/Justhealth Iteration 5 Plan.docx
@@ -462,8 +462,16 @@
                       <w:rPr>
                         <w:rFonts w:asciiTheme="majorHAnsi" w:eastAsiaTheme="majorEastAsia" w:hAnsiTheme="majorHAnsi" w:cstheme="majorBidi"/>
                       </w:rPr>
-                      <w:t>CO600: JustHealth</w:t>
+                      <w:t xml:space="preserve">CO600: </w:t>
                     </w:r>
+                    <w:proofErr w:type="spellStart"/>
+                    <w:r>
+                      <w:rPr>
+                        <w:rFonts w:asciiTheme="majorHAnsi" w:eastAsiaTheme="majorEastAsia" w:hAnsiTheme="majorHAnsi" w:cstheme="majorBidi"/>
+                      </w:rPr>
+                      <w:t>JustHealth</w:t>
+                    </w:r>
+                    <w:proofErr w:type="spellEnd"/>
                     <w:r>
                       <w:rPr>
                         <w:rFonts w:asciiTheme="majorHAnsi" w:eastAsiaTheme="majorEastAsia" w:hAnsiTheme="majorHAnsi" w:cstheme="majorBidi"/>
@@ -517,9 +525,14 @@
       <w:pPr>
         <w:pStyle w:val="Title"/>
       </w:pPr>
+      <w:proofErr w:type="spellStart"/>
       <w:r>
         <w:lastRenderedPageBreak/>
-        <w:t>JustHealth Iteration 5</w:t>
+        <w:t>JustHealth</w:t>
+      </w:r>
+      <w:proofErr w:type="spellEnd"/>
+      <w:r>
+        <w:t xml:space="preserve"> Iteration 5</w:t>
       </w:r>
       <w:r>
         <w:t xml:space="preserve"> Plan</w:t>
@@ -546,7 +559,15 @@
         </w:numPr>
       </w:pPr>
       <w:r>
-        <w:t xml:space="preserve">To have a fully functioning way for carers to add medication details for patients. </w:t>
+        <w:t xml:space="preserve">To have a fully functioning way for </w:t>
+      </w:r>
+      <w:proofErr w:type="spellStart"/>
+      <w:r>
+        <w:t>carers</w:t>
+      </w:r>
+      <w:proofErr w:type="spellEnd"/>
+      <w:r>
+        <w:t xml:space="preserve"> to add medication details for patients. </w:t>
       </w:r>
     </w:p>
     <w:p>
@@ -570,7 +591,15 @@
         </w:numPr>
       </w:pPr>
       <w:r>
-        <w:t>For carers and patients to be able to add appointment details.</w:t>
+        <w:t xml:space="preserve">For </w:t>
+      </w:r>
+      <w:proofErr w:type="spellStart"/>
+      <w:r>
+        <w:t>carers</w:t>
+      </w:r>
+      <w:proofErr w:type="spellEnd"/>
+      <w:r>
+        <w:t xml:space="preserve"> and patients to be able to add appointment details.</w:t>
       </w:r>
     </w:p>
     <w:p>
@@ -640,7 +669,15 @@
         <w:ind w:left="709"/>
       </w:pPr>
       <w:r>
-        <w:t xml:space="preserve">The ability for a carer to be able to enter in medication details for a patient- Web </w:t>
+        <w:t xml:space="preserve">The ability for a </w:t>
+      </w:r>
+      <w:proofErr w:type="spellStart"/>
+      <w:r>
+        <w:t>carer</w:t>
+      </w:r>
+      <w:proofErr w:type="spellEnd"/>
+      <w:r>
+        <w:t xml:space="preserve"> to be able to enter in medication details for a patient- Web </w:t>
       </w:r>
     </w:p>
     <w:p>
@@ -654,7 +691,15 @@
         <w:ind w:left="709"/>
       </w:pPr>
       <w:r>
-        <w:t>The ability for a carer to be able to enter in medication details for a patient- Android</w:t>
+        <w:t xml:space="preserve">The ability for a </w:t>
+      </w:r>
+      <w:proofErr w:type="spellStart"/>
+      <w:r>
+        <w:t>carer</w:t>
+      </w:r>
+      <w:proofErr w:type="spellEnd"/>
+      <w:r>
+        <w:t xml:space="preserve"> to be able to enter in medication details for a patient- Android</w:t>
       </w:r>
     </w:p>
     <w:p>
@@ -668,7 +713,15 @@
         <w:ind w:left="709"/>
       </w:pPr>
       <w:r>
-        <w:t>The ability for a patient or carer to enter appointment details- Web</w:t>
+        <w:t xml:space="preserve">The ability for a patient or </w:t>
+      </w:r>
+      <w:proofErr w:type="spellStart"/>
+      <w:r>
+        <w:t>carer</w:t>
+      </w:r>
+      <w:proofErr w:type="spellEnd"/>
+      <w:r>
+        <w:t xml:space="preserve"> to enter appointment details- Web</w:t>
       </w:r>
     </w:p>
     <w:p>
@@ -682,7 +735,15 @@
         <w:ind w:left="709"/>
       </w:pPr>
       <w:r>
-        <w:t>The ability for a patient or carer to enter appointment details- Android</w:t>
+        <w:t xml:space="preserve">The ability for a patient or </w:t>
+      </w:r>
+      <w:proofErr w:type="spellStart"/>
+      <w:r>
+        <w:t>carer</w:t>
+      </w:r>
+      <w:proofErr w:type="spellEnd"/>
+      <w:r>
+        <w:t xml:space="preserve"> to enter appointment details- Android</w:t>
       </w:r>
     </w:p>
     <w:p>
@@ -949,7 +1010,15 @@
         <w:spacing w:after="200" w:line="276" w:lineRule="auto"/>
       </w:pPr>
       <w:r>
-        <w:t>Clear colour scheme</w:t>
+        <w:t xml:space="preserve">Clear </w:t>
+      </w:r>
+      <w:proofErr w:type="spellStart"/>
+      <w:r>
+        <w:t>colour</w:t>
+      </w:r>
+      <w:proofErr w:type="spellEnd"/>
+      <w:r>
+        <w:t xml:space="preserve"> scheme</w:t>
       </w:r>
     </w:p>
     <w:p>
@@ -1020,7 +1089,15 @@
         <w:spacing w:after="200" w:line="276" w:lineRule="auto"/>
       </w:pPr>
       <w:r>
-        <w:t xml:space="preserve">The app can only link with the google calendar rather then third party ones </w:t>
+        <w:t xml:space="preserve">The app can only link with the </w:t>
+      </w:r>
+      <w:proofErr w:type="spellStart"/>
+      <w:r>
+        <w:t>google</w:t>
+      </w:r>
+      <w:proofErr w:type="spellEnd"/>
+      <w:r>
+        <w:t xml:space="preserve"> calendar rather then third party ones </w:t>
       </w:r>
     </w:p>
     <w:p>
@@ -1033,7 +1110,15 @@
         <w:spacing w:after="200" w:line="276" w:lineRule="auto"/>
       </w:pPr>
       <w:r>
-        <w:t xml:space="preserve">Push notifications in Android linking with the google cloud </w:t>
+        <w:t xml:space="preserve">Push notifications in Android linking with the </w:t>
+      </w:r>
+      <w:proofErr w:type="spellStart"/>
+      <w:r>
+        <w:t>google</w:t>
+      </w:r>
+      <w:proofErr w:type="spellEnd"/>
+      <w:r>
+        <w:t xml:space="preserve"> cloud </w:t>
       </w:r>
     </w:p>
     <w:p>
@@ -1093,21 +1178,38 @@
         <w:pStyle w:val="Heading2"/>
       </w:pPr>
     </w:p>
-    <w:p>
-      <w:pPr>
-        <w:pStyle w:val="Heading1"/>
-      </w:pPr>
-      <w:r>
-        <w:t xml:space="preserve">4.0 </w:t>
-      </w:r>
-      <w:r>
-        <w:t>Use case</w:t>
-      </w:r>
-      <w:r>
-        <w:t>s</w:t>
-      </w:r>
+    <w:p/>
+    <w:p/>
+    <w:p/>
+    <w:p/>
+    <w:p/>
+    <w:p/>
+    <w:p/>
+    <w:p/>
+    <w:p/>
+    <w:p/>
+    <w:p/>
+    <w:p/>
+    <w:p/>
+    <w:p/>
+    <w:p>
       <w:bookmarkStart w:id="0" w:name="_GoBack"/>
       <w:bookmarkEnd w:id="0"/>
+    </w:p>
+    <w:p>
+      <w:pPr>
+        <w:pStyle w:val="Heading1"/>
+      </w:pPr>
+      <w:r>
+        <w:lastRenderedPageBreak/>
+        <w:t xml:space="preserve">4.0 </w:t>
+      </w:r>
+      <w:r>
+        <w:t>Use case</w:t>
+      </w:r>
+      <w:r>
+        <w:t>s</w:t>
+      </w:r>
       <w:r>
         <w:t>:</w:t>
       </w:r>
@@ -1119,9 +1221,156 @@
           <w:noProof/>
           <w:lang w:val="en-US"/>
         </w:rPr>
-        <w:lastRenderedPageBreak/>
+        <mc:AlternateContent>
+          <mc:Choice Requires="wps">
+            <w:drawing>
+              <wp:anchor distT="0" distB="0" distL="114300" distR="114300" simplePos="0" relativeHeight="251662336" behindDoc="1" locked="0" layoutInCell="1" allowOverlap="1" wp14:anchorId="08A368F8" wp14:editId="5A43D8FC">
+                <wp:simplePos x="0" y="0"/>
+                <wp:positionH relativeFrom="column">
+                  <wp:posOffset>1028700</wp:posOffset>
+                </wp:positionH>
+                <wp:positionV relativeFrom="paragraph">
+                  <wp:posOffset>2057400</wp:posOffset>
+                </wp:positionV>
+                <wp:extent cx="3200400" cy="3543300"/>
+                <wp:effectExtent l="0" t="0" r="25400" b="38100"/>
+                <wp:wrapNone/>
+                <wp:docPr id="10" name="Rectangle 10"/>
+                <wp:cNvGraphicFramePr/>
+                <a:graphic xmlns:a="http://schemas.openxmlformats.org/drawingml/2006/main">
+                  <a:graphicData uri="http://schemas.microsoft.com/office/word/2010/wordprocessingShape">
+                    <wps:wsp>
+                      <wps:cNvSpPr/>
+                      <wps:spPr>
+                        <a:xfrm>
+                          <a:off x="0" y="0"/>
+                          <a:ext cx="3200400" cy="3543300"/>
+                        </a:xfrm>
+                        <a:prstGeom prst="rect">
+                          <a:avLst/>
+                        </a:prstGeom>
+                        <a:solidFill>
+                          <a:schemeClr val="lt1">
+                            <a:alpha val="0"/>
+                          </a:schemeClr>
+                        </a:solidFill>
+                      </wps:spPr>
+                      <wps:style>
+                        <a:lnRef idx="2">
+                          <a:schemeClr val="accent5"/>
+                        </a:lnRef>
+                        <a:fillRef idx="1">
+                          <a:schemeClr val="lt1"/>
+                        </a:fillRef>
+                        <a:effectRef idx="0">
+                          <a:schemeClr val="accent5"/>
+                        </a:effectRef>
+                        <a:fontRef idx="minor">
+                          <a:schemeClr val="dk1"/>
+                        </a:fontRef>
+                      </wps:style>
+                      <wps:bodyPr rot="0" spcFirstLastPara="0" vertOverflow="overflow" horzOverflow="overflow" vert="horz" wrap="square" lIns="91440" tIns="45720" rIns="91440" bIns="45720" numCol="1" spcCol="0" rtlCol="0" fromWordArt="0" anchor="ctr" anchorCtr="0" forceAA="0" compatLnSpc="1">
+                        <a:prstTxWarp prst="textNoShape">
+                          <a:avLst/>
+                        </a:prstTxWarp>
+                        <a:noAutofit/>
+                      </wps:bodyPr>
+                    </wps:wsp>
+                  </a:graphicData>
+                </a:graphic>
+              </wp:anchor>
+            </w:drawing>
+          </mc:Choice>
+          <mc:Fallback>
+            <w:pict>
+              <v:rect id="Rectangle 10" o:spid="_x0000_s1026" style="position:absolute;margin-left:81pt;margin-top:162pt;width:252pt;height:279pt;z-index:-251654144;visibility:visible;mso-wrap-style:square;mso-wrap-distance-left:9pt;mso-wrap-distance-top:0;mso-wrap-distance-right:9pt;mso-wrap-distance-bottom:0;mso-position-horizontal:absolute;mso-position-horizontal-relative:text;mso-position-vertical:absolute;mso-position-vertical-relative:text;v-text-anchor:middle" o:gfxdata="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" fillcolor="white [3201]" strokecolor="#4bacc6 [3208]" strokeweight="2pt">
+                <v:fill opacity="0"/>
+              </v:rect>
+            </w:pict>
+          </mc:Fallback>
+        </mc:AlternateContent>
+      </w:r>
+      <w:r>
+        <w:rPr>
+          <w:noProof/>
+          <w:lang w:val="en-US"/>
+        </w:rPr>
+        <mc:AlternateContent>
+          <mc:Choice Requires="wps">
+            <w:drawing>
+              <wp:anchor distT="0" distB="0" distL="114300" distR="114300" simplePos="0" relativeHeight="251661312" behindDoc="1" locked="0" layoutInCell="1" allowOverlap="1" wp14:anchorId="20BB1583" wp14:editId="1BDD9E4A">
+                <wp:simplePos x="0" y="0"/>
+                <wp:positionH relativeFrom="column">
+                  <wp:posOffset>800100</wp:posOffset>
+                </wp:positionH>
+                <wp:positionV relativeFrom="paragraph">
+                  <wp:posOffset>0</wp:posOffset>
+                </wp:positionV>
+                <wp:extent cx="4914900" cy="1828800"/>
+                <wp:effectExtent l="0" t="0" r="38100" b="25400"/>
+                <wp:wrapNone/>
+                <wp:docPr id="9" name="Rectangle 9"/>
+                <wp:cNvGraphicFramePr/>
+                <a:graphic xmlns:a="http://schemas.openxmlformats.org/drawingml/2006/main">
+                  <a:graphicData uri="http://schemas.microsoft.com/office/word/2010/wordprocessingShape">
+                    <wps:wsp>
+                      <wps:cNvSpPr/>
+                      <wps:spPr>
+                        <a:xfrm>
+                          <a:off x="0" y="0"/>
+                          <a:ext cx="4914900" cy="1828800"/>
+                        </a:xfrm>
+                        <a:prstGeom prst="rect">
+                          <a:avLst/>
+                        </a:prstGeom>
+                        <a:solidFill>
+                          <a:schemeClr val="lt1">
+                            <a:alpha val="0"/>
+                          </a:schemeClr>
+                        </a:solidFill>
+                      </wps:spPr>
+                      <wps:style>
+                        <a:lnRef idx="2">
+                          <a:schemeClr val="accent1"/>
+                        </a:lnRef>
+                        <a:fillRef idx="1">
+                          <a:schemeClr val="lt1"/>
+                        </a:fillRef>
+                        <a:effectRef idx="0">
+                          <a:schemeClr val="accent1"/>
+                        </a:effectRef>
+                        <a:fontRef idx="minor">
+                          <a:schemeClr val="dk1"/>
+                        </a:fontRef>
+                      </wps:style>
+                      <wps:bodyPr rot="0" spcFirstLastPara="0" vertOverflow="overflow" horzOverflow="overflow" vert="horz" wrap="square" lIns="91440" tIns="45720" rIns="91440" bIns="45720" numCol="1" spcCol="0" rtlCol="0" fromWordArt="0" anchor="ctr" anchorCtr="0" forceAA="0" compatLnSpc="1">
+                        <a:prstTxWarp prst="textNoShape">
+                          <a:avLst/>
+                        </a:prstTxWarp>
+                        <a:noAutofit/>
+                      </wps:bodyPr>
+                    </wps:wsp>
+                  </a:graphicData>
+                </a:graphic>
+              </wp:anchor>
+            </w:drawing>
+          </mc:Choice>
+          <mc:Fallback>
+            <w:pict>
+              <v:rect id="Rectangle 9" o:spid="_x0000_s1026" style="position:absolute;margin-left:63pt;margin-top:0;width:387pt;height:2in;z-index:-251655168;visibility:visible;mso-wrap-style:square;mso-wrap-distance-left:9pt;mso-wrap-distance-top:0;mso-wrap-distance-right:9pt;mso-wrap-distance-bottom:0;mso-position-horizontal:absolute;mso-position-horizontal-relative:text;mso-position-vertical:absolute;mso-position-vertical-relative:text;v-text-anchor:middle" o:gfxdata="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" fillcolor="white [3201]" strokecolor="#4f81bd [3204]" strokeweight="2pt">
+                <v:fill opacity="0"/>
+              </v:rect>
+            </w:pict>
+          </mc:Fallback>
+        </mc:AlternateContent>
+      </w:r>
+      <w:r>
+        <w:rPr>
+          <w:noProof/>
+          <w:lang w:val="en-US"/>
+        </w:rPr>
         <w:drawing>
-          <wp:inline distT="0" distB="0" distL="0" distR="0" wp14:anchorId="5253D957" wp14:editId="4C66AED6">
+          <wp:inline distT="0" distB="0" distL="0" distR="0" wp14:anchorId="5253D957" wp14:editId="6A308088">
             <wp:extent cx="5727700" cy="1790700"/>
             <wp:effectExtent l="0" t="0" r="0" b="0"/>
             <wp:docPr id="4" name="Picture 4" descr="Macintosh HD:Users:Rich:Downloads:medication.png"/>
@@ -1229,6 +1478,80 @@
           <w:lang w:val="en-US"/>
         </w:rPr>
         <w:lastRenderedPageBreak/>
+        <mc:AlternateContent>
+          <mc:Choice Requires="wps">
+            <w:drawing>
+              <wp:anchor distT="0" distB="0" distL="114300" distR="114300" simplePos="0" relativeHeight="251663360" behindDoc="1" locked="0" layoutInCell="1" allowOverlap="1" wp14:anchorId="12A5B0EE" wp14:editId="41302066">
+                <wp:simplePos x="0" y="0"/>
+                <wp:positionH relativeFrom="column">
+                  <wp:posOffset>1028700</wp:posOffset>
+                </wp:positionH>
+                <wp:positionV relativeFrom="paragraph">
+                  <wp:posOffset>457200</wp:posOffset>
+                </wp:positionV>
+                <wp:extent cx="2628900" cy="2971800"/>
+                <wp:effectExtent l="0" t="0" r="38100" b="25400"/>
+                <wp:wrapNone/>
+                <wp:docPr id="11" name="Rectangle 11"/>
+                <wp:cNvGraphicFramePr/>
+                <a:graphic xmlns:a="http://schemas.openxmlformats.org/drawingml/2006/main">
+                  <a:graphicData uri="http://schemas.microsoft.com/office/word/2010/wordprocessingShape">
+                    <wps:wsp>
+                      <wps:cNvSpPr/>
+                      <wps:spPr>
+                        <a:xfrm>
+                          <a:off x="0" y="0"/>
+                          <a:ext cx="2628900" cy="2971800"/>
+                        </a:xfrm>
+                        <a:prstGeom prst="rect">
+                          <a:avLst/>
+                        </a:prstGeom>
+                        <a:solidFill>
+                          <a:schemeClr val="lt1">
+                            <a:alpha val="7000"/>
+                          </a:schemeClr>
+                        </a:solidFill>
+                      </wps:spPr>
+                      <wps:style>
+                        <a:lnRef idx="2">
+                          <a:schemeClr val="accent5"/>
+                        </a:lnRef>
+                        <a:fillRef idx="1">
+                          <a:schemeClr val="lt1"/>
+                        </a:fillRef>
+                        <a:effectRef idx="0">
+                          <a:schemeClr val="accent5"/>
+                        </a:effectRef>
+                        <a:fontRef idx="minor">
+                          <a:schemeClr val="dk1"/>
+                        </a:fontRef>
+                      </wps:style>
+                      <wps:bodyPr rot="0" spcFirstLastPara="0" vertOverflow="overflow" horzOverflow="overflow" vert="horz" wrap="square" lIns="91440" tIns="45720" rIns="91440" bIns="45720" numCol="1" spcCol="0" rtlCol="0" fromWordArt="0" anchor="ctr" anchorCtr="0" forceAA="0" compatLnSpc="1">
+                        <a:prstTxWarp prst="textNoShape">
+                          <a:avLst/>
+                        </a:prstTxWarp>
+                        <a:noAutofit/>
+                      </wps:bodyPr>
+                    </wps:wsp>
+                  </a:graphicData>
+                </a:graphic>
+              </wp:anchor>
+            </w:drawing>
+          </mc:Choice>
+          <mc:Fallback>
+            <w:pict>
+              <v:rect id="Rectangle 11" o:spid="_x0000_s1026" style="position:absolute;margin-left:81pt;margin-top:36pt;width:207pt;height:234pt;z-index:-251653120;visibility:visible;mso-wrap-style:square;mso-wrap-distance-left:9pt;mso-wrap-distance-top:0;mso-wrap-distance-right:9pt;mso-wrap-distance-bottom:0;mso-position-horizontal:absolute;mso-position-horizontal-relative:text;mso-position-vertical:absolute;mso-position-vertical-relative:text;v-text-anchor:middle" o:gfxdata="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" fillcolor="white [3201]" strokecolor="#4bacc6 [3208]" strokeweight="2pt">
+                <v:fill opacity="4626f"/>
+              </v:rect>
+            </w:pict>
+          </mc:Fallback>
+        </mc:AlternateContent>
+      </w:r>
+      <w:r>
+        <w:rPr>
+          <w:noProof/>
+          <w:lang w:val="en-US"/>
+        </w:rPr>
         <w:drawing>
           <wp:inline distT="0" distB="0" distL="0" distR="0" wp14:anchorId="0460813A" wp14:editId="51EE6441">
             <wp:extent cx="3677478" cy="3657600"/>
@@ -1277,6 +1600,73 @@
             </a:graphic>
           </wp:inline>
         </w:drawing>
+      </w:r>
+      <w:r>
+        <w:rPr>
+          <w:noProof/>
+          <w:lang w:val="en-US"/>
+        </w:rPr>
+        <mc:AlternateContent>
+          <mc:Choice Requires="wps">
+            <w:drawing>
+              <wp:anchor distT="0" distB="0" distL="114300" distR="114300" simplePos="0" relativeHeight="251664384" behindDoc="1" locked="0" layoutInCell="1" allowOverlap="1" wp14:anchorId="29A5C333" wp14:editId="6DF42A60">
+                <wp:simplePos x="0" y="0"/>
+                <wp:positionH relativeFrom="column">
+                  <wp:posOffset>800100</wp:posOffset>
+                </wp:positionH>
+                <wp:positionV relativeFrom="paragraph">
+                  <wp:posOffset>3657600</wp:posOffset>
+                </wp:positionV>
+                <wp:extent cx="4800600" cy="1714500"/>
+                <wp:effectExtent l="0" t="0" r="25400" b="38100"/>
+                <wp:wrapNone/>
+                <wp:docPr id="12" name="Rectangle 12"/>
+                <wp:cNvGraphicFramePr/>
+                <a:graphic xmlns:a="http://schemas.openxmlformats.org/drawingml/2006/main">
+                  <a:graphicData uri="http://schemas.microsoft.com/office/word/2010/wordprocessingShape">
+                    <wps:wsp>
+                      <wps:cNvSpPr/>
+                      <wps:spPr>
+                        <a:xfrm>
+                          <a:off x="0" y="0"/>
+                          <a:ext cx="4800600" cy="1714500"/>
+                        </a:xfrm>
+                        <a:prstGeom prst="rect">
+                          <a:avLst/>
+                        </a:prstGeom>
+                      </wps:spPr>
+                      <wps:style>
+                        <a:lnRef idx="2">
+                          <a:schemeClr val="accent1"/>
+                        </a:lnRef>
+                        <a:fillRef idx="1">
+                          <a:schemeClr val="lt1"/>
+                        </a:fillRef>
+                        <a:effectRef idx="0">
+                          <a:schemeClr val="accent1"/>
+                        </a:effectRef>
+                        <a:fontRef idx="minor">
+                          <a:schemeClr val="dk1"/>
+                        </a:fontRef>
+                      </wps:style>
+                      <wps:bodyPr rot="0" spcFirstLastPara="0" vertOverflow="overflow" horzOverflow="overflow" vert="horz" wrap="square" lIns="91440" tIns="45720" rIns="91440" bIns="45720" numCol="1" spcCol="0" rtlCol="0" fromWordArt="0" anchor="ctr" anchorCtr="0" forceAA="0" compatLnSpc="1">
+                        <a:prstTxWarp prst="textNoShape">
+                          <a:avLst/>
+                        </a:prstTxWarp>
+                        <a:noAutofit/>
+                      </wps:bodyPr>
+                    </wps:wsp>
+                  </a:graphicData>
+                </a:graphic>
+              </wp:anchor>
+            </w:drawing>
+          </mc:Choice>
+          <mc:Fallback>
+            <w:pict>
+              <v:rect id="Rectangle 12" o:spid="_x0000_s1026" style="position:absolute;margin-left:63pt;margin-top:4in;width:378pt;height:135pt;z-index:-251652096;visibility:visible;mso-wrap-style:square;mso-wrap-distance-left:9pt;mso-wrap-distance-top:0;mso-wrap-distance-right:9pt;mso-wrap-distance-bottom:0;mso-position-horizontal:absolute;mso-position-horizontal-relative:text;mso-position-vertical:absolute;mso-position-vertical-relative:text;v-text-anchor:middle" o:gfxdata="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" fillcolor="white [3201]" strokecolor="#4f81bd [3204]" strokeweight="2pt"/>
+            </w:pict>
+          </mc:Fallback>
+        </mc:AlternateContent>
       </w:r>
       <w:r>
         <w:rPr>
@@ -4079,7 +4469,7 @@
 </file>
 
 <file path=customXml/itemProps2.xml><?xml version="1.0" encoding="utf-8"?>
-<ds:datastoreItem xmlns:ds="http://schemas.openxmlformats.org/officeDocument/2006/customXml" ds:itemID="{AE8DC00A-F9EB-AC43-A1A6-DD105C8C3B1B}">
+<ds:datastoreItem xmlns:ds="http://schemas.openxmlformats.org/officeDocument/2006/customXml" ds:itemID="{7737A5E1-0407-9941-9111-EB2153EE62FE}">
   <ds:schemaRefs>
     <ds:schemaRef ds:uri="http://schemas.openxmlformats.org/officeDocument/2006/bibliography"/>
   </ds:schemaRefs>

</xml_diff>

<commit_message>
iteration plan with designs
</commit_message>
<xml_diff>
--- a/Iteration 5/Justhealth Iteration 5 Plan.docx
+++ b/Iteration 5/Justhealth Iteration 5 Plan.docx
@@ -1173,12 +1173,13 @@
         <w:t>Design</w:t>
       </w:r>
     </w:p>
+    <w:p/>
     <w:p>
       <w:pPr>
         <w:pStyle w:val="Heading2"/>
       </w:pPr>
       <w:r>
-        <w:t>3.1 Appointment design:</w:t>
+        <w:t>3.1 Android appointment design:</w:t>
       </w:r>
     </w:p>
     <w:p>
@@ -1188,7 +1189,7 @@
           <w:lang w:val="en-US"/>
         </w:rPr>
         <w:drawing>
-          <wp:inline distT="0" distB="0" distL="0" distR="0" wp14:anchorId="2F38A585" wp14:editId="17BAB3A5">
+          <wp:inline distT="0" distB="0" distL="0" distR="0" wp14:anchorId="31A8FDD3" wp14:editId="3B1E4685">
             <wp:extent cx="5727700" cy="4229100"/>
             <wp:effectExtent l="0" t="0" r="12700" b="12700"/>
             <wp:docPr id="7" name="Picture 7" descr="Macintosh HD:Users:charlottehutchinson:Documents:University:Stage4:FinalYearProject :JustHealth:Documentation:5.0 Design:5.2 Android app:appcurrentappointments.png"/>
@@ -1238,7 +1239,6 @@
       </w:r>
     </w:p>
     <w:p/>
-    <w:p/>
     <w:p>
       <w:r>
         <w:rPr>
@@ -1247,9 +1247,98 @@
         </w:rPr>
         <w:lastRenderedPageBreak/>
         <w:drawing>
-          <wp:inline distT="0" distB="0" distL="0" distR="0" wp14:anchorId="26010827" wp14:editId="489DF0B3">
+          <wp:inline distT="0" distB="0" distL="0" distR="0" wp14:anchorId="665D29BF" wp14:editId="2F48306D">
+            <wp:extent cx="5727700" cy="3187700"/>
+            <wp:effectExtent l="0" t="0" r="12700" b="12700"/>
+            <wp:docPr id="31" name="Picture 31" descr="appnewappointment"/>
+            <wp:cNvGraphicFramePr>
+              <a:graphicFrameLocks xmlns:a="http://schemas.openxmlformats.org/drawingml/2006/main" noChangeAspect="1"/>
+            </wp:cNvGraphicFramePr>
+            <a:graphic xmlns:a="http://schemas.openxmlformats.org/drawingml/2006/main">
+              <a:graphicData uri="http://schemas.openxmlformats.org/drawingml/2006/picture">
+                <pic:pic xmlns:pic="http://schemas.openxmlformats.org/drawingml/2006/picture">
+                  <pic:nvPicPr>
+                    <pic:cNvPr id="0" name="Picture 31" descr="appnewappointment"/>
+                    <pic:cNvPicPr>
+                      <a:picLocks noChangeAspect="1" noChangeArrowheads="1"/>
+                    </pic:cNvPicPr>
+                  </pic:nvPicPr>
+                  <pic:blipFill>
+                    <a:blip r:embed="rId13">
+                      <a:extLst>
+                        <a:ext uri="{28A0092B-C50C-407E-A947-70E740481C1C}">
+                          <a14:useLocalDpi xmlns:a14="http://schemas.microsoft.com/office/drawing/2010/main" val="0"/>
+                        </a:ext>
+                      </a:extLst>
+                    </a:blip>
+                    <a:srcRect/>
+                    <a:stretch>
+                      <a:fillRect/>
+                    </a:stretch>
+                  </pic:blipFill>
+                  <pic:spPr bwMode="auto">
+                    <a:xfrm>
+                      <a:off x="0" y="0"/>
+                      <a:ext cx="5727700" cy="3187700"/>
+                    </a:xfrm>
+                    <a:prstGeom prst="rect">
+                      <a:avLst/>
+                    </a:prstGeom>
+                    <a:noFill/>
+                    <a:ln>
+                      <a:noFill/>
+                    </a:ln>
+                  </pic:spPr>
+                </pic:pic>
+              </a:graphicData>
+            </a:graphic>
+          </wp:inline>
+        </w:drawing>
+      </w:r>
+    </w:p>
+    <w:p>
+      <w:pPr>
+        <w:rPr>
+          <w:rFonts w:asciiTheme="majorHAnsi" w:eastAsiaTheme="majorEastAsia" w:hAnsiTheme="majorHAnsi" w:cstheme="majorBidi"/>
+          <w:b/>
+          <w:bCs/>
+          <w:color w:val="4F81BD" w:themeColor="accent1"/>
+          <w:sz w:val="26"/>
+          <w:szCs w:val="26"/>
+          <w:lang w:val="en-US"/>
+        </w:rPr>
+      </w:pPr>
+      <w:r>
+        <w:br w:type="page"/>
+      </w:r>
+    </w:p>
+    <w:p>
+      <w:pPr>
+        <w:pStyle w:val="Heading2"/>
+      </w:pPr>
+      <w:r>
+        <w:lastRenderedPageBreak/>
+        <w:t>3.2 Web appointment design:</w:t>
+      </w:r>
+    </w:p>
+    <w:p>
+      <w:r>
+        <w:rPr>
+          <w:noProof/>
+          <w:lang w:val="en-US"/>
+        </w:rPr>
+        <w:drawing>
+          <wp:anchor distT="0" distB="0" distL="114300" distR="114300" simplePos="0" relativeHeight="251666432" behindDoc="0" locked="0" layoutInCell="1" allowOverlap="1" wp14:anchorId="13841F01" wp14:editId="4EA6362A">
+            <wp:simplePos x="914400" y="1238250"/>
+            <wp:positionH relativeFrom="column">
+              <wp:align>left</wp:align>
+            </wp:positionH>
+            <wp:positionV relativeFrom="paragraph">
+              <wp:align>top</wp:align>
+            </wp:positionV>
             <wp:extent cx="5727700" cy="3009900"/>
-            <wp:effectExtent l="0" t="0" r="12700" b="12700"/>
+            <wp:effectExtent l="0" t="0" r="6350" b="0"/>
+            <wp:wrapSquare wrapText="bothSides"/>
             <wp:docPr id="8" name="Picture 8" descr="Macintosh HD:Users:charlottehutchinson:Documents:University:Stage4:FinalYearProject :JustHealth:Documentation:5.0 Design:5.3 Web app:webcurrentappointments.png"/>
             <wp:cNvGraphicFramePr>
               <a:graphicFrameLocks xmlns:a="http://schemas.openxmlformats.org/drawingml/2006/main" noChangeAspect="1"/>
@@ -1264,7 +1353,64 @@
                     </pic:cNvPicPr>
                   </pic:nvPicPr>
                   <pic:blipFill>
-                    <a:blip r:embed="rId13">
+                    <a:blip r:embed="rId14">
+                      <a:extLst>
+                        <a:ext uri="{28A0092B-C50C-407E-A947-70E740481C1C}">
+                          <a14:useLocalDpi xmlns:a14="http://schemas.microsoft.com/office/drawing/2010/main" val="0"/>
+                        </a:ext>
+                      </a:extLst>
+                    </a:blip>
+                    <a:srcRect/>
+                    <a:stretch>
+                      <a:fillRect/>
+                    </a:stretch>
+                  </pic:blipFill>
+                  <pic:spPr bwMode="auto">
+                    <a:xfrm>
+                      <a:off x="0" y="0"/>
+                      <a:ext cx="5727700" cy="3009900"/>
+                    </a:xfrm>
+                    <a:prstGeom prst="rect">
+                      <a:avLst/>
+                    </a:prstGeom>
+                    <a:noFill/>
+                    <a:ln>
+                      <a:noFill/>
+                    </a:ln>
+                  </pic:spPr>
+                </pic:pic>
+              </a:graphicData>
+            </a:graphic>
+          </wp:anchor>
+        </w:drawing>
+      </w:r>
+      <w:r>
+        <w:br w:type="textWrapping" w:clear="all"/>
+      </w:r>
+      <w:r>
+        <w:rPr>
+          <w:noProof/>
+          <w:lang w:val="en-US"/>
+        </w:rPr>
+        <w:drawing>
+          <wp:inline distT="0" distB="0" distL="0" distR="0" wp14:anchorId="1F1781AB" wp14:editId="1BE4A049">
+            <wp:extent cx="5727700" cy="3009900"/>
+            <wp:effectExtent l="0" t="0" r="12700" b="12700"/>
+            <wp:docPr id="32" name="Picture 32" descr="webnewappointment"/>
+            <wp:cNvGraphicFramePr>
+              <a:graphicFrameLocks xmlns:a="http://schemas.openxmlformats.org/drawingml/2006/main" noChangeAspect="1"/>
+            </wp:cNvGraphicFramePr>
+            <a:graphic xmlns:a="http://schemas.openxmlformats.org/drawingml/2006/main">
+              <a:graphicData uri="http://schemas.openxmlformats.org/drawingml/2006/picture">
+                <pic:pic xmlns:pic="http://schemas.openxmlformats.org/drawingml/2006/picture">
+                  <pic:nvPicPr>
+                    <pic:cNvPr id="0" name="Picture 32" descr="webnewappointment"/>
+                    <pic:cNvPicPr>
+                      <a:picLocks noChangeAspect="1" noChangeArrowheads="1"/>
+                    </pic:cNvPicPr>
+                  </pic:nvPicPr>
+                  <pic:blipFill>
+                    <a:blip r:embed="rId15">
                       <a:extLst>
                         <a:ext uri="{28A0092B-C50C-407E-A947-70E740481C1C}">
                           <a14:useLocalDpi xmlns:a14="http://schemas.microsoft.com/office/drawing/2010/main" val="0"/>
@@ -1295,20 +1441,297 @@
           </wp:inline>
         </w:drawing>
       </w:r>
+    </w:p>
+    <w:p>
+      <w:pPr>
+        <w:rPr>
+          <w:rFonts w:asciiTheme="majorHAnsi" w:eastAsiaTheme="majorEastAsia" w:hAnsiTheme="majorHAnsi" w:cstheme="majorBidi"/>
+          <w:b/>
+          <w:bCs/>
+          <w:color w:val="4F81BD" w:themeColor="accent1"/>
+          <w:sz w:val="26"/>
+          <w:szCs w:val="26"/>
+          <w:lang w:val="en-US"/>
+        </w:rPr>
+      </w:pPr>
+      <w:r>
+        <w:br w:type="page"/>
+      </w:r>
+    </w:p>
+    <w:p>
+      <w:pPr>
+        <w:pStyle w:val="Heading2"/>
+      </w:pPr>
+      <w:r>
+        <w:lastRenderedPageBreak/>
+        <w:t xml:space="preserve">3.3 Android medication design </w:t>
+      </w:r>
+    </w:p>
+    <w:p>
+      <w:pPr>
+        <w:rPr>
+          <w:lang w:val="en-US"/>
+        </w:rPr>
+      </w:pPr>
+      <w:r>
+        <w:rPr>
+          <w:noProof/>
+          <w:lang w:val="en-US"/>
+        </w:rPr>
+        <w:drawing>
+          <wp:inline distT="0" distB="0" distL="0" distR="0" wp14:anchorId="63D64B92" wp14:editId="3A173A84">
+            <wp:extent cx="5740400" cy="4140200"/>
+            <wp:effectExtent l="0" t="0" r="0" b="0"/>
+            <wp:docPr id="33" name="Picture 33" descr="appcurrentconnections"/>
+            <wp:cNvGraphicFramePr>
+              <a:graphicFrameLocks xmlns:a="http://schemas.openxmlformats.org/drawingml/2006/main" noChangeAspect="1"/>
+            </wp:cNvGraphicFramePr>
+            <a:graphic xmlns:a="http://schemas.openxmlformats.org/drawingml/2006/main">
+              <a:graphicData uri="http://schemas.openxmlformats.org/drawingml/2006/picture">
+                <pic:pic xmlns:pic="http://schemas.openxmlformats.org/drawingml/2006/picture">
+                  <pic:nvPicPr>
+                    <pic:cNvPr id="0" name="Picture 33" descr="appcurrentconnections"/>
+                    <pic:cNvPicPr>
+                      <a:picLocks noChangeAspect="1" noChangeArrowheads="1"/>
+                    </pic:cNvPicPr>
+                  </pic:nvPicPr>
+                  <pic:blipFill>
+                    <a:blip r:embed="rId16">
+                      <a:extLst>
+                        <a:ext uri="{28A0092B-C50C-407E-A947-70E740481C1C}">
+                          <a14:useLocalDpi xmlns:a14="http://schemas.microsoft.com/office/drawing/2010/main" val="0"/>
+                        </a:ext>
+                      </a:extLst>
+                    </a:blip>
+                    <a:srcRect/>
+                    <a:stretch>
+                      <a:fillRect/>
+                    </a:stretch>
+                  </pic:blipFill>
+                  <pic:spPr bwMode="auto">
+                    <a:xfrm>
+                      <a:off x="0" y="0"/>
+                      <a:ext cx="5740400" cy="4140200"/>
+                    </a:xfrm>
+                    <a:prstGeom prst="rect">
+                      <a:avLst/>
+                    </a:prstGeom>
+                    <a:noFill/>
+                    <a:ln>
+                      <a:noFill/>
+                    </a:ln>
+                  </pic:spPr>
+                </pic:pic>
+              </a:graphicData>
+            </a:graphic>
+          </wp:inline>
+        </w:drawing>
+      </w:r>
+    </w:p>
+    <w:p>
+      <w:pPr>
+        <w:rPr>
+          <w:rFonts w:asciiTheme="majorHAnsi" w:eastAsiaTheme="majorEastAsia" w:hAnsiTheme="majorHAnsi" w:cstheme="majorBidi"/>
+          <w:b/>
+          <w:bCs/>
+          <w:color w:val="4F81BD" w:themeColor="accent1"/>
+          <w:sz w:val="26"/>
+          <w:szCs w:val="26"/>
+          <w:lang w:val="en-US"/>
+        </w:rPr>
+      </w:pPr>
+      <w:r>
+        <w:rPr>
+          <w:noProof/>
+          <w:lang w:val="en-US"/>
+        </w:rPr>
+        <w:drawing>
+          <wp:inline distT="0" distB="0" distL="0" distR="0" wp14:anchorId="2F1E00B3" wp14:editId="1B928136">
+            <wp:extent cx="5727700" cy="3784600"/>
+            <wp:effectExtent l="0" t="0" r="12700" b="0"/>
+            <wp:docPr id="34" name="Picture 34" descr="apppendingconnection"/>
+            <wp:cNvGraphicFramePr>
+              <a:graphicFrameLocks xmlns:a="http://schemas.openxmlformats.org/drawingml/2006/main" noChangeAspect="1"/>
+            </wp:cNvGraphicFramePr>
+            <a:graphic xmlns:a="http://schemas.openxmlformats.org/drawingml/2006/main">
+              <a:graphicData uri="http://schemas.openxmlformats.org/drawingml/2006/picture">
+                <pic:pic xmlns:pic="http://schemas.openxmlformats.org/drawingml/2006/picture">
+                  <pic:nvPicPr>
+                    <pic:cNvPr id="0" name="Picture 34" descr="apppendingconnection"/>
+                    <pic:cNvPicPr>
+                      <a:picLocks noChangeAspect="1" noChangeArrowheads="1"/>
+                    </pic:cNvPicPr>
+                  </pic:nvPicPr>
+                  <pic:blipFill>
+                    <a:blip r:embed="rId17">
+                      <a:extLst>
+                        <a:ext uri="{28A0092B-C50C-407E-A947-70E740481C1C}">
+                          <a14:useLocalDpi xmlns:a14="http://schemas.microsoft.com/office/drawing/2010/main" val="0"/>
+                        </a:ext>
+                      </a:extLst>
+                    </a:blip>
+                    <a:srcRect/>
+                    <a:stretch>
+                      <a:fillRect/>
+                    </a:stretch>
+                  </pic:blipFill>
+                  <pic:spPr bwMode="auto">
+                    <a:xfrm>
+                      <a:off x="0" y="0"/>
+                      <a:ext cx="5727700" cy="3784600"/>
+                    </a:xfrm>
+                    <a:prstGeom prst="rect">
+                      <a:avLst/>
+                    </a:prstGeom>
+                    <a:noFill/>
+                    <a:ln>
+                      <a:noFill/>
+                    </a:ln>
+                  </pic:spPr>
+                </pic:pic>
+              </a:graphicData>
+            </a:graphic>
+          </wp:inline>
+        </w:drawing>
+      </w:r>
+      <w:r>
+        <w:br w:type="page"/>
+      </w:r>
+    </w:p>
+    <w:p>
+      <w:pPr>
+        <w:pStyle w:val="Heading2"/>
+      </w:pPr>
+      <w:r>
+        <w:lastRenderedPageBreak/>
+        <w:t xml:space="preserve">3.4 Web medication design </w:t>
+      </w:r>
+    </w:p>
+    <w:p>
+      <w:pPr>
+        <w:rPr>
+          <w:lang w:val="en-US"/>
+        </w:rPr>
+      </w:pPr>
+      <w:r>
+        <w:rPr>
+          <w:noProof/>
+          <w:lang w:val="en-US"/>
+        </w:rPr>
+        <w:drawing>
+          <wp:inline distT="0" distB="0" distL="0" distR="0" wp14:anchorId="2D0D92A5" wp14:editId="3A51743D">
+            <wp:extent cx="5727700" cy="3009900"/>
+            <wp:effectExtent l="0" t="0" r="12700" b="12700"/>
+            <wp:docPr id="35" name="Picture 35" descr="webcurrentconnections"/>
+            <wp:cNvGraphicFramePr>
+              <a:graphicFrameLocks xmlns:a="http://schemas.openxmlformats.org/drawingml/2006/main" noChangeAspect="1"/>
+            </wp:cNvGraphicFramePr>
+            <a:graphic xmlns:a="http://schemas.openxmlformats.org/drawingml/2006/main">
+              <a:graphicData uri="http://schemas.openxmlformats.org/drawingml/2006/picture">
+                <pic:pic xmlns:pic="http://schemas.openxmlformats.org/drawingml/2006/picture">
+                  <pic:nvPicPr>
+                    <pic:cNvPr id="0" name="Picture 35" descr="webcurrentconnections"/>
+                    <pic:cNvPicPr>
+                      <a:picLocks noChangeAspect="1" noChangeArrowheads="1"/>
+                    </pic:cNvPicPr>
+                  </pic:nvPicPr>
+                  <pic:blipFill>
+                    <a:blip r:embed="rId18">
+                      <a:extLst>
+                        <a:ext uri="{28A0092B-C50C-407E-A947-70E740481C1C}">
+                          <a14:useLocalDpi xmlns:a14="http://schemas.microsoft.com/office/drawing/2010/main" val="0"/>
+                        </a:ext>
+                      </a:extLst>
+                    </a:blip>
+                    <a:srcRect/>
+                    <a:stretch>
+                      <a:fillRect/>
+                    </a:stretch>
+                  </pic:blipFill>
+                  <pic:spPr bwMode="auto">
+                    <a:xfrm>
+                      <a:off x="0" y="0"/>
+                      <a:ext cx="5727700" cy="3009900"/>
+                    </a:xfrm>
+                    <a:prstGeom prst="rect">
+                      <a:avLst/>
+                    </a:prstGeom>
+                    <a:noFill/>
+                    <a:ln>
+                      <a:noFill/>
+                    </a:ln>
+                  </pic:spPr>
+                </pic:pic>
+              </a:graphicData>
+            </a:graphic>
+          </wp:inline>
+        </w:drawing>
+      </w:r>
+    </w:p>
+    <w:p>
+      <w:pPr>
+        <w:rPr>
+          <w:lang w:val="en-US"/>
+        </w:rPr>
+      </w:pPr>
+      <w:r>
+        <w:rPr>
+          <w:noProof/>
+          <w:lang w:val="en-US"/>
+        </w:rPr>
+        <w:drawing>
+          <wp:inline distT="0" distB="0" distL="0" distR="0" wp14:anchorId="7CBF7F95" wp14:editId="1A48B5F3">
+            <wp:extent cx="5727700" cy="2946400"/>
+            <wp:effectExtent l="0" t="0" r="12700" b="0"/>
+            <wp:docPr id="36" name="Picture 36" descr="webpendingconnections"/>
+            <wp:cNvGraphicFramePr>
+              <a:graphicFrameLocks xmlns:a="http://schemas.openxmlformats.org/drawingml/2006/main" noChangeAspect="1"/>
+            </wp:cNvGraphicFramePr>
+            <a:graphic xmlns:a="http://schemas.openxmlformats.org/drawingml/2006/main">
+              <a:graphicData uri="http://schemas.openxmlformats.org/drawingml/2006/picture">
+                <pic:pic xmlns:pic="http://schemas.openxmlformats.org/drawingml/2006/picture">
+                  <pic:nvPicPr>
+                    <pic:cNvPr id="0" name="Picture 36" descr="webpendingconnections"/>
+                    <pic:cNvPicPr>
+                      <a:picLocks noChangeAspect="1" noChangeArrowheads="1"/>
+                    </pic:cNvPicPr>
+                  </pic:nvPicPr>
+                  <pic:blipFill>
+                    <a:blip r:embed="rId19">
+                      <a:extLst>
+                        <a:ext uri="{28A0092B-C50C-407E-A947-70E740481C1C}">
+                          <a14:useLocalDpi xmlns:a14="http://schemas.microsoft.com/office/drawing/2010/main" val="0"/>
+                        </a:ext>
+                      </a:extLst>
+                    </a:blip>
+                    <a:srcRect/>
+                    <a:stretch>
+                      <a:fillRect/>
+                    </a:stretch>
+                  </pic:blipFill>
+                  <pic:spPr bwMode="auto">
+                    <a:xfrm>
+                      <a:off x="0" y="0"/>
+                      <a:ext cx="5727700" cy="2946400"/>
+                    </a:xfrm>
+                    <a:prstGeom prst="rect">
+                      <a:avLst/>
+                    </a:prstGeom>
+                    <a:noFill/>
+                    <a:ln>
+                      <a:noFill/>
+                    </a:ln>
+                  </pic:spPr>
+                </pic:pic>
+              </a:graphicData>
+            </a:graphic>
+          </wp:inline>
+        </w:drawing>
+      </w:r>
+    </w:p>
+    <w:p>
       <w:bookmarkStart w:id="0" w:name="_GoBack"/>
       <w:bookmarkEnd w:id="0"/>
-    </w:p>
-    <w:p/>
-    <w:p/>
-    <w:p/>
-    <w:p/>
-    <w:p>
-      <w:pPr>
-        <w:pStyle w:val="Heading2"/>
-      </w:pPr>
-      <w:r>
-        <w:t xml:space="preserve">3.2 Medication design </w:t>
-      </w:r>
     </w:p>
     <w:p>
       <w:pPr>
@@ -1357,6 +1780,7 @@
           <w:noProof/>
           <w:lang w:val="en-US"/>
         </w:rPr>
+        <w:lastRenderedPageBreak/>
         <mc:AlternateContent>
           <mc:Choice Requires="wps">
             <w:drawing>
@@ -1523,7 +1947,7 @@
                     </pic:cNvPicPr>
                   </pic:nvPicPr>
                   <pic:blipFill>
-                    <a:blip r:embed="rId14">
+                    <a:blip r:embed="rId20">
                       <a:extLst>
                         <a:ext uri="{28A0092B-C50C-407E-A947-70E740481C1C}">
                           <a14:useLocalDpi xmlns:a14="http://schemas.microsoft.com/office/drawing/2010/main" val="0"/>
@@ -1577,7 +2001,7 @@
                     </pic:cNvPicPr>
                   </pic:nvPicPr>
                   <pic:blipFill>
-                    <a:blip r:embed="rId15">
+                    <a:blip r:embed="rId21">
                       <a:extLst>
                         <a:ext uri="{28A0092B-C50C-407E-A947-70E740481C1C}">
                           <a14:useLocalDpi xmlns:a14="http://schemas.microsoft.com/office/drawing/2010/main" val="0"/>
@@ -1706,7 +2130,7 @@
                     </pic:cNvPicPr>
                   </pic:nvPicPr>
                   <pic:blipFill>
-                    <a:blip r:embed="rId16">
+                    <a:blip r:embed="rId22">
                       <a:extLst>
                         <a:ext uri="{28A0092B-C50C-407E-A947-70E740481C1C}">
                           <a14:useLocalDpi xmlns:a14="http://schemas.microsoft.com/office/drawing/2010/main" val="0"/>
@@ -1827,7 +2251,7 @@
                     </pic:cNvPicPr>
                   </pic:nvPicPr>
                   <pic:blipFill>
-                    <a:blip r:embed="rId17">
+                    <a:blip r:embed="rId23">
                       <a:extLst>
                         <a:ext uri="{28A0092B-C50C-407E-A947-70E740481C1C}">
                           <a14:useLocalDpi xmlns:a14="http://schemas.microsoft.com/office/drawing/2010/main" val="0"/>
@@ -4605,7 +5029,7 @@
 </file>
 
 <file path=customXml/itemProps2.xml><?xml version="1.0" encoding="utf-8"?>
-<ds:datastoreItem xmlns:ds="http://schemas.openxmlformats.org/officeDocument/2006/customXml" ds:itemID="{32AC196C-4DBA-6A4E-B8EA-4C437CEB0E99}">
+<ds:datastoreItem xmlns:ds="http://schemas.openxmlformats.org/officeDocument/2006/customXml" ds:itemID="{F6114BAF-646F-474F-B5C7-D3618F9598B1}">
   <ds:schemaRefs>
     <ds:schemaRef ds:uri="http://schemas.openxmlformats.org/officeDocument/2006/bibliography"/>
   </ds:schemaRefs>

</xml_diff>